<commit_message>
project plan (update) - done
//charlie
</commit_message>
<xml_diff>
--- a/project plan/project plan - dva313 (version 2).docx
+++ b/project plan/project plan - dva313 (version 2).docx
@@ -17,6 +17,8 @@
           <w:shd w:val="clear" w:color="auto" w:fill="FFFFFF"/>
         </w:rPr>
       </w:pPr>
+      <w:bookmarkStart w:id="0" w:name="_GoBack"/>
+      <w:bookmarkEnd w:id="0"/>
       <w:r>
         <w:rPr>
           <w:rFonts w:ascii="Times New Roman" w:hAnsi="Times New Roman" w:cs="Times New Roman"/>
@@ -744,8 +746,6 @@
             </w:rPr>
             <w:t>dex</w:t>
           </w:r>
-          <w:bookmarkStart w:id="0" w:name="_GoBack"/>
-          <w:bookmarkEnd w:id="0"/>
         </w:p>
         <w:p>
           <w:pPr>
@@ -3477,7 +3477,47 @@
           <w:shd w:val="clear" w:color="auto" w:fill="FFFFFF"/>
           <w:lang w:val="en-GB" w:eastAsia="sv-SE"/>
         </w:rPr>
-        <w:t xml:space="preserve">, which will allow us to go through all of the material to be presented to the steering group. The number of internal project meetings may differ from week to week depending on whether we actually need more meetings or not. As mentioned before the forms of contact will either be physical (i.e. in the </w:t>
+        <w:t>, which will allow us to go through all of the material to be presented to the steering group. The number of internal project meetings may differ from week to week depending on whether we actually need more meetings or not.</w:t>
+      </w:r>
+      <w:r>
+        <w:rPr>
+          <w:rFonts w:ascii="Times New Roman" w:eastAsia="Times New Roman" w:hAnsi="Times New Roman" w:cs="Times New Roman"/>
+          <w:color w:val="000000"/>
+          <w:sz w:val="24"/>
+          <w:shd w:val="clear" w:color="auto" w:fill="FFFFFF"/>
+          <w:lang w:val="en-GB" w:eastAsia="sv-SE"/>
+        </w:rPr>
+        <w:t xml:space="preserve"> We </w:t>
+      </w:r>
+      <w:r>
+        <w:rPr>
+          <w:rFonts w:ascii="Times New Roman" w:eastAsia="Times New Roman" w:hAnsi="Times New Roman" w:cs="Times New Roman"/>
+          <w:color w:val="000000"/>
+          <w:sz w:val="24"/>
+          <w:shd w:val="clear" w:color="auto" w:fill="FFFFFF"/>
+          <w:lang w:val="en-GB" w:eastAsia="sv-SE"/>
+        </w:rPr>
+        <w:t>aim to</w:t>
+      </w:r>
+      <w:r>
+        <w:rPr>
+          <w:rFonts w:ascii="Times New Roman" w:eastAsia="Times New Roman" w:hAnsi="Times New Roman" w:cs="Times New Roman"/>
+          <w:color w:val="000000"/>
+          <w:sz w:val="24"/>
+          <w:shd w:val="clear" w:color="auto" w:fill="FFFFFF"/>
+          <w:lang w:val="en-GB" w:eastAsia="sv-SE"/>
+        </w:rPr>
+        <w:t xml:space="preserve"> have one client meeting or contact every week as well.</w:t>
+      </w:r>
+      <w:r>
+        <w:rPr>
+          <w:rFonts w:ascii="Times New Roman" w:eastAsia="Times New Roman" w:hAnsi="Times New Roman" w:cs="Times New Roman"/>
+          <w:color w:val="000000"/>
+          <w:sz w:val="24"/>
+          <w:shd w:val="clear" w:color="auto" w:fill="FFFFFF"/>
+          <w:lang w:val="en-GB" w:eastAsia="sv-SE"/>
+        </w:rPr>
+        <w:t xml:space="preserve"> As mentioned before the forms of contact will either be physical (i.e. in the </w:t>
       </w:r>
       <w:r>
         <w:rPr>
@@ -8015,7 +8055,7 @@
           <w:shd w:val="clear" w:color="auto" w:fill="FFFFFF"/>
           <w:lang w:eastAsia="en-IN"/>
         </w:rPr>
-        <w:t xml:space="preserve">Here you can read about the high-level description of the domain and </w:t>
+        <w:t>Here you can read about the high-level description of the domain</w:t>
       </w:r>
       <w:r>
         <w:rPr>
@@ -8027,6 +8067,30 @@
           <w:shd w:val="clear" w:color="auto" w:fill="FFFFFF"/>
           <w:lang w:eastAsia="en-IN"/>
         </w:rPr>
+        <w:t>,</w:t>
+      </w:r>
+      <w:r>
+        <w:rPr>
+          <w:rFonts w:ascii="Times New Roman" w:eastAsia="Times New Roman" w:hAnsi="Times New Roman" w:cs="Times New Roman"/>
+          <w:bCs/>
+          <w:color w:val="000000"/>
+          <w:sz w:val="24"/>
+          <w:szCs w:val="28"/>
+          <w:shd w:val="clear" w:color="auto" w:fill="FFFFFF"/>
+          <w:lang w:eastAsia="en-IN"/>
+        </w:rPr>
+        <w:t xml:space="preserve"> </w:t>
+      </w:r>
+      <w:r>
+        <w:rPr>
+          <w:rFonts w:ascii="Times New Roman" w:eastAsia="Times New Roman" w:hAnsi="Times New Roman" w:cs="Times New Roman"/>
+          <w:bCs/>
+          <w:color w:val="000000"/>
+          <w:sz w:val="24"/>
+          <w:szCs w:val="28"/>
+          <w:shd w:val="clear" w:color="auto" w:fill="FFFFFF"/>
+          <w:lang w:eastAsia="en-IN"/>
+        </w:rPr>
         <w:t xml:space="preserve">the </w:t>
       </w:r>
       <w:r>
@@ -8051,7 +8115,55 @@
           <w:shd w:val="clear" w:color="auto" w:fill="FFFFFF"/>
           <w:lang w:eastAsia="en-IN"/>
         </w:rPr>
-        <w:t xml:space="preserve">description of the existing systems, high-level description of the desired functionalities, and initial project backlog. </w:t>
+        <w:t xml:space="preserve">description of the existing systems, </w:t>
+      </w:r>
+      <w:r>
+        <w:rPr>
+          <w:rFonts w:ascii="Times New Roman" w:eastAsia="Times New Roman" w:hAnsi="Times New Roman" w:cs="Times New Roman"/>
+          <w:bCs/>
+          <w:color w:val="000000"/>
+          <w:sz w:val="24"/>
+          <w:szCs w:val="28"/>
+          <w:shd w:val="clear" w:color="auto" w:fill="FFFFFF"/>
+          <w:lang w:eastAsia="en-IN"/>
+        </w:rPr>
+        <w:t xml:space="preserve">and </w:t>
+      </w:r>
+      <w:r>
+        <w:rPr>
+          <w:rFonts w:ascii="Times New Roman" w:eastAsia="Times New Roman" w:hAnsi="Times New Roman" w:cs="Times New Roman"/>
+          <w:bCs/>
+          <w:color w:val="000000"/>
+          <w:sz w:val="24"/>
+          <w:szCs w:val="28"/>
+          <w:shd w:val="clear" w:color="auto" w:fill="FFFFFF"/>
+          <w:lang w:eastAsia="en-IN"/>
+        </w:rPr>
+        <w:t>high-level description of the desired functionalities</w:t>
+      </w:r>
+      <w:r>
+        <w:rPr>
+          <w:rFonts w:ascii="Times New Roman" w:eastAsia="Times New Roman" w:hAnsi="Times New Roman" w:cs="Times New Roman"/>
+          <w:bCs/>
+          <w:color w:val="000000"/>
+          <w:sz w:val="24"/>
+          <w:szCs w:val="28"/>
+          <w:shd w:val="clear" w:color="auto" w:fill="FFFFFF"/>
+          <w:lang w:eastAsia="en-IN"/>
+        </w:rPr>
+        <w:t>.</w:t>
+      </w:r>
+      <w:r>
+        <w:rPr>
+          <w:rFonts w:ascii="Times New Roman" w:eastAsia="Times New Roman" w:hAnsi="Times New Roman" w:cs="Times New Roman"/>
+          <w:bCs/>
+          <w:color w:val="000000"/>
+          <w:sz w:val="24"/>
+          <w:szCs w:val="28"/>
+          <w:shd w:val="clear" w:color="auto" w:fill="FFFFFF"/>
+          <w:lang w:eastAsia="en-IN"/>
+        </w:rPr>
+        <w:t xml:space="preserve"> </w:t>
       </w:r>
     </w:p>
     <w:p>
@@ -8259,7 +8371,17 @@
           <w:shd w:val="clear" w:color="auto" w:fill="FFFFFF"/>
           <w:lang w:val="en-GB" w:eastAsia="sv-SE"/>
         </w:rPr>
-        <w:t>parameters (i.e. different for private and other persons</w:t>
+        <w:t xml:space="preserve">parameters (i.e. different for private and other </w:t>
+      </w:r>
+      <w:r>
+        <w:rPr>
+          <w:rFonts w:ascii="Times New Roman" w:eastAsia="Times New Roman" w:hAnsi="Times New Roman" w:cs="Times New Roman"/>
+          <w:color w:val="000000"/>
+          <w:sz w:val="24"/>
+          <w:shd w:val="clear" w:color="auto" w:fill="FFFFFF"/>
+          <w:lang w:val="en-GB" w:eastAsia="sv-SE"/>
+        </w:rPr>
+        <w:t>persons</w:t>
       </w:r>
       <w:r>
         <w:rPr>
@@ -10221,6 +10343,56 @@
     </w:p>
     <w:p>
       <w:pPr>
+        <w:rPr>
+          <w:rFonts w:ascii="Times New Roman" w:hAnsi="Times New Roman" w:cs="Times New Roman"/>
+          <w:sz w:val="24"/>
+        </w:rPr>
+      </w:pPr>
+      <w:r>
+        <w:rPr>
+          <w:rFonts w:ascii="Times New Roman" w:hAnsi="Times New Roman" w:cs="Times New Roman"/>
+          <w:sz w:val="24"/>
+        </w:rPr>
+        <w:t xml:space="preserve">In the following table you can see our initial project backlog. </w:t>
+      </w:r>
+      <w:r>
+        <w:rPr>
+          <w:rFonts w:ascii="Times New Roman" w:hAnsi="Times New Roman" w:cs="Times New Roman"/>
+          <w:sz w:val="24"/>
+        </w:rPr>
+        <w:t xml:space="preserve">Each entry in the backlog has been given an id, description, importance (i.e. the higher it is, the more important it is to </w:t>
+      </w:r>
+      <w:r>
+        <w:rPr>
+          <w:rFonts w:ascii="Times New Roman" w:hAnsi="Times New Roman" w:cs="Times New Roman"/>
+          <w:sz w:val="24"/>
+        </w:rPr>
+        <w:t>finish</w:t>
+      </w:r>
+      <w:r>
+        <w:rPr>
+          <w:rFonts w:ascii="Times New Roman" w:hAnsi="Times New Roman" w:cs="Times New Roman"/>
+          <w:sz w:val="24"/>
+        </w:rPr>
+        <w:t xml:space="preserve">) and approximate effort in </w:t>
+      </w:r>
+      <w:r>
+        <w:rPr>
+          <w:rFonts w:ascii="Times New Roman" w:hAnsi="Times New Roman" w:cs="Times New Roman"/>
+          <w:sz w:val="24"/>
+        </w:rPr>
+        <w:t>person-</w:t>
+      </w:r>
+      <w:r>
+        <w:rPr>
+          <w:rFonts w:ascii="Times New Roman" w:hAnsi="Times New Roman" w:cs="Times New Roman"/>
+          <w:sz w:val="24"/>
+        </w:rPr>
+        <w:t>hours.</w:t>
+      </w:r>
+    </w:p>
+    <w:p>
+      <w:pPr>
         <w:pStyle w:val="Normalwebb"/>
         <w:shd w:val="clear" w:color="auto" w:fill="FFFFFF"/>
         <w:spacing w:before="0" w:beforeAutospacing="0" w:after="0" w:afterAutospacing="0"/>
@@ -10881,6 +11053,14 @@
               </w:rPr>
               <w:t>use it for different purposes</w:t>
             </w:r>
+            <w:r>
+              <w:rPr>
+                <w:rFonts w:ascii="Times New Roman" w:eastAsia="Times New Roman" w:hAnsi="Times New Roman" w:cs="Times New Roman"/>
+                <w:szCs w:val="32"/>
+                <w:lang w:eastAsia="en-IN"/>
+              </w:rPr>
+              <w:t xml:space="preserve"> (e.g. show it on meetings)</w:t>
+            </w:r>
           </w:p>
         </w:tc>
         <w:tc>
@@ -11356,6 +11536,14 @@
                 <w:lang w:eastAsia="en-IN"/>
               </w:rPr>
             </w:pPr>
+            <w:r>
+              <w:rPr>
+                <w:rFonts w:ascii="Times New Roman" w:eastAsia="Times New Roman" w:hAnsi="Times New Roman" w:cs="Times New Roman"/>
+                <w:szCs w:val="32"/>
+                <w:lang w:eastAsia="en-IN"/>
+              </w:rPr>
+              <w:t>10</w:t>
+            </w:r>
           </w:p>
         </w:tc>
         <w:tc>
@@ -11447,7 +11635,7 @@
                 <w:szCs w:val="32"/>
                 <w:lang w:eastAsia="en-IN"/>
               </w:rPr>
-              <w:t>10</w:t>
+              <w:t>11</w:t>
             </w:r>
           </w:p>
         </w:tc>
@@ -11564,7 +11752,7 @@
                 <w:szCs w:val="32"/>
                 <w:lang w:eastAsia="en-IN"/>
               </w:rPr>
-              <w:t>11</w:t>
+              <w:t>12</w:t>
             </w:r>
           </w:p>
         </w:tc>
@@ -11665,7 +11853,8 @@
                 <w:szCs w:val="32"/>
                 <w:lang w:eastAsia="en-IN"/>
               </w:rPr>
-              <w:t>12</w:t>
+              <w:lastRenderedPageBreak/>
+              <w:t>13</w:t>
             </w:r>
           </w:p>
         </w:tc>
@@ -11746,7 +11935,7 @@
       </w:tr>
       <w:tr>
         <w:trPr>
-          <w:trHeight w:val="942"/>
+          <w:trHeight w:val="741"/>
         </w:trPr>
         <w:tc>
           <w:tcPr>
@@ -11766,8 +11955,7 @@
                 <w:szCs w:val="32"/>
                 <w:lang w:eastAsia="en-IN"/>
               </w:rPr>
-              <w:lastRenderedPageBreak/>
-              <w:t>13</w:t>
+              <w:t>14</w:t>
             </w:r>
           </w:p>
         </w:tc>
@@ -14721,7 +14909,7 @@
 </file>
 
 <file path=customXml/itemProps1.xml><?xml version="1.0" encoding="utf-8"?>
-<ds:datastoreItem xmlns:ds="http://schemas.openxmlformats.org/officeDocument/2006/customXml" ds:itemID="{FEB0BAEF-3A24-4A6E-8DBC-7D7604827D03}">
+<ds:datastoreItem xmlns:ds="http://schemas.openxmlformats.org/officeDocument/2006/customXml" ds:itemID="{33733192-4F46-4A06-8FC0-8AA744E0AC36}">
   <ds:schemaRefs>
     <ds:schemaRef ds:uri="http://schemas.openxmlformats.org/officeDocument/2006/bibliography"/>
   </ds:schemaRefs>

</xml_diff>